<commit_message>
simplify the code to delete unncessary input variable
</commit_message>
<xml_diff>
--- a/input_format.docx
+++ b/input_format.docx
@@ -4,45 +4,12 @@
   <w:body>
     <w:p>
       <w:pPr>
-        <w:ind w:right="-756"/>
-        <w:tabs defTabSz="708">
-          <w:tab w:val="left" w:pos="10530" w:leader="none"/>
-          <w:tab w:val="left" w:pos="10776" w:leader="none"/>
-        </w:tabs>
-      </w:pPr>
-      <w:r>
-        <w:t xml:space="preserve">1 intra_detector_coupling_noise_bool  2 inter_detecter_coupling_noise_bool  3 Continue_Simulation  4 Energy_window   </w:t>
-      </w:r>
-    </w:p>
-    <w:p>
-      <w:pPr>
-        <w:ind w:right="-756"/>
-        <w:tabs defTabSz="708">
-          <w:tab w:val="left" w:pos="10530" w:leader="none"/>
-          <w:tab w:val="left" w:pos="10776" w:leader="none"/>
-        </w:tabs>
-      </w:pPr>
-      <w:r>
-        <w:t>5 detector_only  6 Detector_Continue_Simulation  7 Random_bright_state (0 means false, 1 means true)</w:t>
-      </w:r>
-    </w:p>
-    <w:p>
-      <w:r/>
-    </w:p>
-    <w:p>
-      <w:r>
-        <w:t xml:space="preserve">1 intra_detector_coupling_noise   2 inter_detector_coupling_noise   3 energy_window  4 initial_energy    </w:t>
-      </w:r>
-    </w:p>
-    <w:p>
-      <w:pPr>
         <w:rPr>
-          <w:rFonts w:ascii="JetBrains Mono" w:hAnsi="JetBrains Mono" w:eastAsia="JetBrains Mono" w:cs="JetBrains Mono"/>
-          <w:color w:val="a9b7c6"/>
+          <w:color w:val="000000"/>
         </w:rPr>
       </w:pPr>
       <w:r>
-        <w:t xml:space="preserve">5 noise_strength   6 Rmax  7 V_intra   8 detector_energy_window </w:t>
+        <w:t>1 energy_window_size    2 Rmax (for including basis set state)  3 V_intra  4 a_intra  5 detector_energy_window_size</w:t>
       </w:r>
       <w:r>
         <w:rPr>
@@ -52,17 +19,7 @@
       </w:r>
       <w:r>
         <w:rPr>
-          <w:rFonts w:eastAsia="Times New Roman"/>
-          <w:b/>
-          <w:bCs/>
           <w:color w:val="000000"/>
-        </w:rPr>
-        <w:t>9 detector_lower_bright_state_energy_window_shrink</w:t>
-      </w:r>
-      <w:r>
-        <w:rPr>
-          <w:rFonts w:ascii="JetBrains Mono" w:hAnsi="JetBrains Mono" w:eastAsia="JetBrains Mono" w:cs="JetBrains Mono"/>
-          <w:color w:val="a9b7c6"/>
         </w:rPr>
       </w:r>
     </w:p>
@@ -70,11 +27,8 @@
       <w:r/>
     </w:p>
     <w:p>
-      <w:r/>
-    </w:p>
-    <w:p>
       <w:r>
-        <w:t>delt  tstart  tmax  tprint</w:t>
+        <w:t>delt   tmax  tprint</w:t>
       </w:r>
     </w:p>
     <w:p>
@@ -90,7 +44,7 @@
     </w:p>
     <w:p>
       <w:r>
-        <w:t>matflag  maxdis   cutoff   cutoff2  kelvin</w:t>
+        <w:t xml:space="preserve">maxdis (for constructing anharmonic coupling)   cutoff  </w:t>
       </w:r>
     </w:p>
     <w:p>
@@ -111,7 +65,7 @@
     </w:p>
     <w:p>
       <w:r>
-        <w:t>mfrequency  nmax  modtype   premodcoup   modcoup</w:t>
+        <w:t xml:space="preserve">mfrequency  nmax </w:t>
       </w:r>
     </w:p>
     <w:sectPr>

</xml_diff>

<commit_message>
write code to compute franck condon factor for each monomer state.
</commit_message>
<xml_diff>
--- a/input_format.docx
+++ b/input_format.docx
@@ -17,10 +17,18 @@
         </w:rPr>
         <w:t xml:space="preserve"> </w:t>
       </w:r>
+    </w:p>
+    <w:p>
+      <w:pPr>
+        <w:rPr>
+          <w:color w:val="000000"/>
+        </w:rPr>
+      </w:pPr>
       <w:r>
         <w:rPr>
           <w:color w:val="000000"/>
         </w:rPr>
+        <w:t>6. nonadiabatic_coupling</w:t>
       </w:r>
     </w:p>
     <w:p>
@@ -44,7 +52,7 @@
     </w:p>
     <w:p>
       <w:r>
-        <w:t xml:space="preserve">maxdis (for constructing anharmonic coupling)   cutoff  </w:t>
+        <w:t xml:space="preserve">maxdis (for constructing anharmonic coupling)   cutoff ,  Franck_Condon_factor_cutoff </w:t>
       </w:r>
     </w:p>
     <w:p>
@@ -60,12 +68,12 @@
     </w:p>
     <w:p>
       <w:r>
-        <w:t>nmodes[i]  proptime[i]</w:t>
+        <w:t xml:space="preserve">nmodes[i]  proptime[i]  </w:t>
       </w:r>
     </w:p>
     <w:p>
       <w:r>
-        <w:t xml:space="preserve">mfrequency  nmax </w:t>
+        <w:t>mfrequency  nmax  EV_coupling_V</w:t>
       </w:r>
     </w:p>
     <w:sectPr>

</xml_diff>

<commit_message>
add code to compute vibrational survival probability for given states.
correct bug about d2list_all:
line 25 in construct_quotient_state_MPI.cpp. last second parameter should be i instead of irow[i]
</commit_message>
<xml_diff>
--- a/input_format.docx
+++ b/input_format.docx
@@ -9,13 +9,18 @@
         </w:rPr>
       </w:pPr>
       <w:r>
-        <w:t>1 energy_window_size    2 Rmax (for including basis set state)  3 V_intra  4 a_intra  5 detector_energy_window_size</w:t>
+        <w:t>1 Rmax (for including basis set state)  2 V_intra  3 a_intra  4 detector_energy_window_size</w:t>
       </w:r>
       <w:r>
         <w:rPr>
           <w:color w:val="000000"/>
         </w:rPr>
         <w:t xml:space="preserve"> </w:t>
+      </w:r>
+      <w:r>
+        <w:rPr>
+          <w:color w:val="000000"/>
+        </w:rPr>
       </w:r>
     </w:p>
     <w:p>
@@ -28,7 +33,7 @@
         <w:rPr>
           <w:color w:val="000000"/>
         </w:rPr>
-        <w:t>6. nonadiabatic_coupling</w:t>
+        <w:t>5. nonadiabatic_coupling</w:t>
       </w:r>
     </w:p>
     <w:p>
@@ -75,6 +80,17 @@
       <w:r>
         <w:t>mfrequency  nmax  EV_coupling_V</w:t>
       </w:r>
+    </w:p>
+    <w:p>
+      <w:r/>
+    </w:p>
+    <w:p>
+      <w:r>
+        <w:t>states</w:t>
+      </w:r>
+    </w:p>
+    <w:p>
+      <w:r/>
     </w:p>
     <w:sectPr>
       <w:footnotePr>

</xml_diff>

<commit_message>
add comment and correct comment in the code.
</commit_message>
<xml_diff>
--- a/input_format.docx
+++ b/input_format.docx
@@ -57,7 +57,7 @@
     </w:p>
     <w:p>
       <w:r>
-        <w:t xml:space="preserve">maxdis (for constructing anharmonic coupling)   cutoff ,  Franck_Condon_factor_cutoff </w:t>
+        <w:t xml:space="preserve">maxdis (maximum distance in state space for constructing anharmonic coupling)   cutoff ,  Franck_Condon_factor_cutoff </w:t>
       </w:r>
     </w:p>
     <w:p>
@@ -78,7 +78,7 @@
     </w:p>
     <w:p>
       <w:r>
-        <w:t>mfrequency  nmax  EV_coupling_V</w:t>
+        <w:t>mfrequency (frequency of modes)  nmax (vibrational quantum number cutoff)  EV_coupling_V (Huang-Rhys factor)</w:t>
       </w:r>
     </w:p>
     <w:p>
@@ -86,7 +86,7 @@
     </w:p>
     <w:p>
       <w:r>
-        <w:t>states</w:t>
+        <w:t>initial states</w:t>
       </w:r>
     </w:p>
     <w:p>

</xml_diff>

<commit_message>
update code and add the note.
</commit_message>
<xml_diff>
--- a/input_format.docx
+++ b/input_format.docx
@@ -9,7 +9,7 @@
         </w:rPr>
       </w:pPr>
       <w:r>
-        <w:t>1 Rmax (for including basis set state)  2 V_intra  3 a_intra  4 detector_energy_window_size</w:t>
+        <w:t>1 Rmax (for including basis set state)  2 V_intra   3 vibrational_energy_window_size</w:t>
       </w:r>
       <w:r>
         <w:rPr>
@@ -21,19 +21,7 @@
         <w:rPr>
           <w:color w:val="000000"/>
         </w:rPr>
-      </w:r>
-    </w:p>
-    <w:p>
-      <w:pPr>
-        <w:rPr>
-          <w:color w:val="000000"/>
-        </w:rPr>
-      </w:pPr>
-      <w:r>
-        <w:rPr>
-          <w:color w:val="000000"/>
-        </w:rPr>
-        <w:t>5. nonadiabatic_coupling</w:t>
+        <w:t xml:space="preserve"> 4. nonadiabatic_coupling</w:t>
       </w:r>
     </w:p>
     <w:p>
@@ -49,7 +37,7 @@
     </w:p>
     <w:p>
       <w:r>
-        <w:t>electronic_state_num   electronic_state_energy[i]   xtl  ytl</w:t>
+        <w:t>exciton_state_num   exciton_state_energy[i]   x_exciton  y_exciton (real and imaginary part of exciton wave function).</w:t>
       </w:r>
     </w:p>
     <w:p>
@@ -57,7 +45,7 @@
     </w:p>
     <w:p>
       <w:r>
-        <w:t xml:space="preserve">maxdis (maximum distance in state space for constructing anharmonic coupling)   cutoff ,  Franck_Condon_factor_cutoff </w:t>
+        <w:t>maxdis (maximum distance in state space for constructing anharmonic coupling)   cutoff  (cutoff for anharmonic coupling),  Franck_Condon_factor_cutoff (cutoff for Franck Condon factor value between vibrational states in two surfaces).</w:t>
       </w:r>
     </w:p>
     <w:p>
@@ -73,7 +61,7 @@
     </w:p>
     <w:p>
       <w:r>
-        <w:t xml:space="preserve">nmodes[i]  proptime[i]  </w:t>
+        <w:t>nmodes[i]  proptime[i]   (</w:t>
       </w:r>
     </w:p>
     <w:p>

</xml_diff>